<commit_message>
DMX-h 9.0 vs ODPi 1.0.1 Certification Application
</commit_message>
<xml_diff>
--- a/Syncsort/DMX-h_Rel9.0-odpi_1.0.1.docx
+++ b/Syncsort/DMX-h_Rel9.0-odpi_1.0.1.docx
@@ -713,7 +713,53 @@
         <w:rPr>
           <w:rFonts w:ascii="ArialMT" w:cs="ArialMT"/>
         </w:rPr>
-        <w:t>We have overnight regression tests which run on HDP 2.3.4 cluster exercising various integration points. Below are the high level scenarios</w:t>
+        <w:t>We have overnight regression tests which run on HDP 2.</w:t>
+      </w:r>
+      <w:ins w:id="3" w:author="Gandhi, Ambrish" w:date="2016-09-16T11:57:00Z">
+        <w:r>
+          <w:rPr>
+            <w:rFonts w:ascii="ArialMT" w:cs="ArialMT"/>
+          </w:rPr>
+          <w:t>4</w:t>
+        </w:r>
+      </w:ins>
+      <w:del w:id="4" w:author="Gandhi, Ambrish" w:date="2016-09-16T11:57:00Z">
+        <w:r>
+          <w:rPr>
+            <w:rFonts w:ascii="ArialMT" w:cs="ArialMT"/>
+          </w:rPr>
+          <w:delText>3</w:delText>
+        </w:r>
+      </w:del>
+      <w:r>
+        <w:rPr>
+          <w:rFonts w:ascii="ArialMT" w:cs="ArialMT"/>
+        </w:rPr>
+        <w:t>.</w:t>
+      </w:r>
+      <w:ins w:id="5" w:author="Gandhi, Ambrish" w:date="2016-09-16T11:57:00Z">
+        <w:r>
+          <w:rPr>
+            <w:rFonts w:ascii="ArialMT" w:cs="ArialMT"/>
+          </w:rPr>
+          <w:t>2</w:t>
+        </w:r>
+      </w:ins>
+      <w:bookmarkStart w:id="6" w:name="_GoBack"/>
+      <w:bookmarkEnd w:id="6"/>
+      <w:del w:id="7" w:author="Gandhi, Ambrish" w:date="2016-09-16T11:57:00Z">
+        <w:r>
+          <w:rPr>
+            <w:rFonts w:ascii="ArialMT" w:cs="ArialMT"/>
+          </w:rPr>
+          <w:delText>4</w:delText>
+        </w:r>
+      </w:del>
+      <w:r>
+        <w:rPr>
+          <w:rFonts w:ascii="ArialMT" w:cs="ArialMT"/>
+        </w:rPr>
+        <w:t xml:space="preserve"> cluster exercising various integration points. Below are the high level scenarios</w:t>
       </w:r>
     </w:p>
     <w:p>
@@ -1286,8 +1332,6 @@
         </w:rPr>
         <w:t xml:space="preserve">Test customer use cases: </w:t>
       </w:r>
-      <w:bookmarkStart w:id="3" w:name="_GoBack"/>
-      <w:bookmarkEnd w:id="3"/>
     </w:p>
     <w:p>
       <w:pPr>
@@ -2976,7 +3020,7 @@
 </file>
 
 <file path=customXml/itemProps1.xml><?xml version="1.0" encoding="utf-8"?>
-<ds:datastoreItem xmlns:ds="http://schemas.openxmlformats.org/officeDocument/2006/customXml" ds:itemID="{83ABBE24-7377-4215-99ED-554F796652A8}">
+<ds:datastoreItem xmlns:ds="http://schemas.openxmlformats.org/officeDocument/2006/customXml" ds:itemID="{EBA25C67-73D2-4836-A84C-2BD33A396BCB}">
   <ds:schemaRefs>
     <ds:schemaRef ds:uri="http://schemas.openxmlformats.org/officeDocument/2006/bibliography"/>
   </ds:schemaRefs>

</xml_diff>